<commit_message>
Game in great state to hand in!
Just a couple questions to ask tomorrow:
- How do I properly delete things?
- How to create an executable?
- Easy way to add text? (Not crucial anymore.)
</commit_message>
<xml_diff>
--- a/Report.docx
+++ b/Report.docx
@@ -11,8 +11,6 @@
           <w:sz w:val="40"/>
         </w:rPr>
       </w:pPr>
-      <w:bookmarkStart w:id="0" w:name="_GoBack"/>
-      <w:bookmarkEnd w:id="0"/>
       <w:r>
         <w:rPr>
           <w:rFonts w:ascii="Arial" w:hAnsi="Arial" w:cs="Arial"/>
@@ -78,9 +76,9 @@
         <w:tblLook w:val="04A0" w:firstRow="1" w:lastRow="0" w:firstColumn="1" w:lastColumn="0" w:noHBand="0" w:noVBand="1"/>
       </w:tblPr>
       <w:tblGrid>
-        <w:gridCol w:w="7621"/>
-        <w:gridCol w:w="851"/>
-        <w:gridCol w:w="770"/>
+        <w:gridCol w:w="7419"/>
+        <w:gridCol w:w="841"/>
+        <w:gridCol w:w="761"/>
       </w:tblGrid>
       <w:tr>
         <w:tc>
@@ -154,6 +152,14 @@
                 <w:b/>
               </w:rPr>
             </w:pPr>
+            <w:r>
+              <w:rPr>
+                <w:rFonts w:ascii="Segoe UI Symbol" w:hAnsi="Segoe UI Symbol" w:cs="Segoe UI Symbol"/>
+                <w:color w:val="333333"/>
+                <w:shd w:val="clear" w:color="auto" w:fill="FFFFFF"/>
+              </w:rPr>
+              <w:t>✔</w:t>
+            </w:r>
           </w:p>
         </w:tc>
         <w:tc>
@@ -205,6 +211,16 @@
                 <w:b/>
               </w:rPr>
             </w:pPr>
+            <w:r>
+              <w:rPr>
+                <w:rFonts w:ascii="Segoe UI Symbol" w:hAnsi="Segoe UI Symbol" w:cs="Segoe UI Symbol"/>
+                <w:color w:val="333333"/>
+                <w:shd w:val="clear" w:color="auto" w:fill="FFFFFF"/>
+              </w:rPr>
+              <w:t>✔</w:t>
+            </w:r>
+            <w:bookmarkStart w:id="0" w:name="_GoBack"/>
+            <w:bookmarkEnd w:id="0"/>
           </w:p>
         </w:tc>
       </w:tr>
@@ -230,6 +246,14 @@
                 <w:b/>
               </w:rPr>
             </w:pPr>
+            <w:r>
+              <w:rPr>
+                <w:rFonts w:ascii="Segoe UI Symbol" w:hAnsi="Segoe UI Symbol" w:cs="Segoe UI Symbol"/>
+                <w:color w:val="333333"/>
+                <w:shd w:val="clear" w:color="auto" w:fill="FFFFFF"/>
+              </w:rPr>
+              <w:t>✔</w:t>
+            </w:r>
           </w:p>
         </w:tc>
         <w:tc>
@@ -268,6 +292,14 @@
                 <w:b/>
               </w:rPr>
             </w:pPr>
+            <w:r>
+              <w:rPr>
+                <w:rFonts w:ascii="Segoe UI Symbol" w:hAnsi="Segoe UI Symbol" w:cs="Segoe UI Symbol"/>
+                <w:color w:val="333333"/>
+                <w:shd w:val="clear" w:color="auto" w:fill="FFFFFF"/>
+              </w:rPr>
+              <w:t>✔</w:t>
+            </w:r>
           </w:p>
         </w:tc>
         <w:tc>
@@ -293,11 +325,11 @@
         <w:tblLook w:val="04A0" w:firstRow="1" w:lastRow="0" w:firstColumn="1" w:lastColumn="0" w:noHBand="0" w:noVBand="1"/>
       </w:tblPr>
       <w:tblGrid>
-        <w:gridCol w:w="3794"/>
-        <w:gridCol w:w="1549"/>
-        <w:gridCol w:w="1245"/>
+        <w:gridCol w:w="3645"/>
+        <w:gridCol w:w="1504"/>
+        <w:gridCol w:w="1229"/>
         <w:gridCol w:w="1406"/>
-        <w:gridCol w:w="1248"/>
+        <w:gridCol w:w="1237"/>
       </w:tblGrid>
       <w:tr>
         <w:tc>
@@ -382,6 +414,14 @@
             <w:pPr>
               <w:jc w:val="center"/>
             </w:pPr>
+            <w:r>
+              <w:rPr>
+                <w:rFonts w:ascii="Segoe UI Symbol" w:hAnsi="Segoe UI Symbol" w:cs="Segoe UI Symbol"/>
+                <w:color w:val="333333"/>
+                <w:shd w:val="clear" w:color="auto" w:fill="FFFFFF"/>
+              </w:rPr>
+              <w:t>✔</w:t>
+            </w:r>
           </w:p>
         </w:tc>
         <w:tc>
@@ -424,8 +464,8 @@
         <w:tblLook w:val="04A0" w:firstRow="1" w:lastRow="0" w:firstColumn="1" w:lastColumn="0" w:noHBand="0" w:noVBand="1"/>
       </w:tblPr>
       <w:tblGrid>
-        <w:gridCol w:w="4621"/>
-        <w:gridCol w:w="4621"/>
+        <w:gridCol w:w="4513"/>
+        <w:gridCol w:w="4503"/>
       </w:tblGrid>
       <w:tr>
         <w:tc>
@@ -448,7 +488,31 @@
           <w:tcPr>
             <w:tcW w:w="4621" w:type="dxa"/>
           </w:tcPr>
-          <w:p/>
+          <w:p>
+            <w:pPr>
+              <w:rPr>
+                <w:b/>
+              </w:rPr>
+            </w:pPr>
+            <w:r>
+              <w:rPr>
+                <w:b/>
+              </w:rPr>
+              <w:t>60</w:t>
+            </w:r>
+            <w:r>
+              <w:rPr>
+                <w:b/>
+              </w:rPr>
+              <w:t xml:space="preserve"> - 65</w:t>
+            </w:r>
+            <w:r>
+              <w:rPr>
+                <w:b/>
+              </w:rPr>
+              <w:t>%</w:t>
+            </w:r>
+          </w:p>
         </w:tc>
       </w:tr>
     </w:tbl>
@@ -460,8 +524,8 @@
         <w:tblLook w:val="04A0" w:firstRow="1" w:lastRow="0" w:firstColumn="1" w:lastColumn="0" w:noHBand="0" w:noVBand="1"/>
       </w:tblPr>
       <w:tblGrid>
-        <w:gridCol w:w="2376"/>
-        <w:gridCol w:w="6866"/>
+        <w:gridCol w:w="2346"/>
+        <w:gridCol w:w="6670"/>
       </w:tblGrid>
       <w:tr>
         <w:tc>
@@ -1261,7 +1325,7 @@
           <w:rPr>
             <w:noProof/>
           </w:rPr>
-          <w:t>2</w:t>
+          <w:t>3</w:t>
         </w:r>
         <w:r>
           <w:rPr>

</xml_diff>